<commit_message>
Removed Folder called "Kassasystem" because it did not look good i namespace.
</commit_message>
<xml_diff>
--- a/02 CSharp Inlämningsuppgift.docx
+++ b/02 CSharp Inlämningsuppgift.docx
@@ -28,7 +28,6 @@
       <w:r>
         <w:pict w14:anchorId="4D49B10C">
           <v:roundrect id="Form1" o:spid="_x0000_s1026" style="width:454.2pt;height:4pt;visibility:visible;mso-wrap-style:square;mso-left-percent:-10001;mso-top-percent:-10001;mso-position-horizontal:absolute;mso-position-horizontal-relative:char;mso-position-vertical:absolute;mso-position-vertical-relative:line;mso-left-percent:-10001;mso-top-percent:-10001;v-text-anchor:top" arcsize="10923f" fillcolor="#4bbfac" stroked="f" strokeweight=".18mm">
-            <w10:wrap type="none"/>
             <w10:anchorlock/>
           </v:roundrect>
         </w:pict>
@@ -83,7 +82,7 @@
     </w:p>
     <w:p>
       <w:pPr>
-        <w:pStyle w:val="BodyText"/>
+        <w:pStyle w:val="Brdtext"/>
       </w:pPr>
       <w:r>
         <w:rPr>
@@ -146,7 +145,7 @@
     </w:p>
     <w:p>
       <w:pPr>
-        <w:pStyle w:val="BodyText"/>
+        <w:pStyle w:val="Brdtext"/>
       </w:pPr>
       <w:r>
         <w:br/>
@@ -369,7 +368,71 @@
           <w:rFonts w:eastAsia="Calibri"/>
           <w:szCs w:val="24"/>
         </w:rPr>
-        <w:t>Skapa en privat github och bjud in mig som admin/collaborator (RichardChalk) s</w:t>
+        <w:t xml:space="preserve">Skapa en privat </w:t>
+      </w:r>
+      <w:proofErr w:type="spellStart"/>
+      <w:r>
+        <w:rPr>
+          <w:rFonts w:eastAsia="Calibri"/>
+          <w:szCs w:val="24"/>
+        </w:rPr>
+        <w:t>github</w:t>
+      </w:r>
+      <w:proofErr w:type="spellEnd"/>
+      <w:r>
+        <w:rPr>
+          <w:rFonts w:eastAsia="Calibri"/>
+          <w:szCs w:val="24"/>
+        </w:rPr>
+        <w:t xml:space="preserve"> och bjud in mig som </w:t>
+      </w:r>
+      <w:proofErr w:type="spellStart"/>
+      <w:r>
+        <w:rPr>
+          <w:rFonts w:eastAsia="Calibri"/>
+          <w:szCs w:val="24"/>
+        </w:rPr>
+        <w:t>admin</w:t>
+      </w:r>
+      <w:proofErr w:type="spellEnd"/>
+      <w:r>
+        <w:rPr>
+          <w:rFonts w:eastAsia="Calibri"/>
+          <w:szCs w:val="24"/>
+        </w:rPr>
+        <w:t>/</w:t>
+      </w:r>
+      <w:proofErr w:type="spellStart"/>
+      <w:r>
+        <w:rPr>
+          <w:rFonts w:eastAsia="Calibri"/>
+          <w:szCs w:val="24"/>
+        </w:rPr>
+        <w:t>collaborator</w:t>
+      </w:r>
+      <w:proofErr w:type="spellEnd"/>
+      <w:r>
+        <w:rPr>
+          <w:rFonts w:eastAsia="Calibri"/>
+          <w:szCs w:val="24"/>
+        </w:rPr>
+        <w:t xml:space="preserve"> (</w:t>
+      </w:r>
+      <w:proofErr w:type="spellStart"/>
+      <w:r>
+        <w:rPr>
+          <w:rFonts w:eastAsia="Calibri"/>
+          <w:szCs w:val="24"/>
+        </w:rPr>
+        <w:t>RichardChalk</w:t>
+      </w:r>
+      <w:proofErr w:type="spellEnd"/>
+      <w:r>
+        <w:rPr>
+          <w:rFonts w:eastAsia="Calibri"/>
+          <w:szCs w:val="24"/>
+        </w:rPr>
+        <w:t>) s</w:t>
       </w:r>
       <w:r>
         <w:rPr>
@@ -511,16 +574,16 @@
     </w:p>
     <w:p>
       <w:pPr>
-        <w:pStyle w:val="BodyText"/>
-        <w:rPr>
-          <w:sz w:val="24"/>
-          <w:szCs w:val="24"/>
-        </w:rPr>
-      </w:pPr>
-    </w:p>
-    <w:p>
-      <w:pPr>
-        <w:pStyle w:val="BodyText"/>
+        <w:pStyle w:val="Brdtext"/>
+        <w:rPr>
+          <w:sz w:val="24"/>
+          <w:szCs w:val="24"/>
+        </w:rPr>
+      </w:pPr>
+    </w:p>
+    <w:p>
+      <w:pPr>
+        <w:pStyle w:val="Brdtext"/>
         <w:rPr>
           <w:color w:val="333333"/>
           <w:sz w:val="24"/>
@@ -537,7 +600,7 @@
     </w:p>
     <w:p>
       <w:pPr>
-        <w:pStyle w:val="BodyText"/>
+        <w:pStyle w:val="Brdtext"/>
         <w:widowControl/>
         <w:numPr>
           <w:ilvl w:val="1"/>
@@ -549,18 +612,28 @@
           <w:szCs w:val="24"/>
         </w:rPr>
       </w:pPr>
+      <w:proofErr w:type="spellStart"/>
       <w:r>
         <w:rPr>
           <w:color w:val="333333"/>
           <w:sz w:val="24"/>
           <w:szCs w:val="24"/>
         </w:rPr>
-        <w:t>produktid (snabbkommando i kassan, ex ”300” för bananer nedan)</w:t>
-      </w:r>
-    </w:p>
-    <w:p>
-      <w:pPr>
-        <w:pStyle w:val="BodyText"/>
+        <w:t>produktid</w:t>
+      </w:r>
+      <w:proofErr w:type="spellEnd"/>
+      <w:r>
+        <w:rPr>
+          <w:color w:val="333333"/>
+          <w:sz w:val="24"/>
+          <w:szCs w:val="24"/>
+        </w:rPr>
+        <w:t xml:space="preserve"> (snabbkommando i kassan, ex ”300” för bananer nedan)</w:t>
+      </w:r>
+    </w:p>
+    <w:p>
+      <w:pPr>
+        <w:pStyle w:val="Brdtext"/>
         <w:widowControl/>
         <w:numPr>
           <w:ilvl w:val="1"/>
@@ -583,7 +656,7 @@
     </w:p>
     <w:p>
       <w:pPr>
-        <w:pStyle w:val="BodyText"/>
+        <w:pStyle w:val="Brdtext"/>
         <w:widowControl/>
         <w:numPr>
           <w:ilvl w:val="1"/>
@@ -606,7 +679,7 @@
     </w:p>
     <w:p>
       <w:pPr>
-        <w:pStyle w:val="BodyText"/>
+        <w:pStyle w:val="Brdtext"/>
         <w:widowControl/>
         <w:numPr>
           <w:ilvl w:val="1"/>
@@ -629,7 +702,7 @@
     </w:p>
     <w:p>
       <w:pPr>
-        <w:pStyle w:val="BodyText"/>
+        <w:pStyle w:val="Brdtext"/>
         <w:widowControl/>
         <w:rPr>
           <w:color w:val="333333"/>
@@ -640,7 +713,7 @@
     </w:p>
     <w:p>
       <w:pPr>
-        <w:pStyle w:val="BodyText"/>
+        <w:pStyle w:val="Brdtext"/>
         <w:widowControl/>
         <w:rPr>
           <w:color w:val="333333"/>
@@ -659,7 +732,7 @@
     </w:p>
     <w:p>
       <w:pPr>
-        <w:pStyle w:val="BodyText"/>
+        <w:pStyle w:val="Brdtext"/>
         <w:widowControl/>
         <w:rPr>
           <w:color w:val="333333"/>
@@ -723,7 +796,7 @@
     </w:p>
     <w:p>
       <w:pPr>
-        <w:pStyle w:val="BodyText"/>
+        <w:pStyle w:val="Brdtext"/>
         <w:widowControl/>
         <w:rPr>
           <w:color w:val="333333"/>
@@ -734,16 +807,16 @@
     </w:p>
     <w:p>
       <w:pPr>
-        <w:pStyle w:val="BodyText"/>
-        <w:rPr>
-          <w:sz w:val="24"/>
-          <w:szCs w:val="24"/>
-        </w:rPr>
-      </w:pPr>
-    </w:p>
-    <w:p>
-      <w:pPr>
-        <w:pStyle w:val="BodyText"/>
+        <w:pStyle w:val="Brdtext"/>
+        <w:rPr>
+          <w:sz w:val="24"/>
+          <w:szCs w:val="24"/>
+        </w:rPr>
+      </w:pPr>
+    </w:p>
+    <w:p>
+      <w:pPr>
+        <w:pStyle w:val="Brdtext"/>
         <w:rPr>
           <w:sz w:val="24"/>
           <w:szCs w:val="24"/>
@@ -1108,7 +1181,7 @@
     </w:p>
     <w:p>
       <w:pPr>
-        <w:pStyle w:val="BodyText"/>
+        <w:pStyle w:val="Brdtext"/>
         <w:rPr>
           <w:color w:val="auto"/>
           <w:sz w:val="24"/>
@@ -1128,7 +1201,7 @@
     </w:p>
     <w:p>
       <w:pPr>
-        <w:pStyle w:val="BodyText"/>
+        <w:pStyle w:val="Brdtext"/>
         <w:rPr>
           <w:rFonts w:eastAsia="Calibri"/>
           <w:lang w:eastAsia="en-US" w:bidi="ar-SA"/>
@@ -1137,7 +1210,7 @@
     </w:p>
     <w:p>
       <w:pPr>
-        <w:pStyle w:val="BodyText"/>
+        <w:pStyle w:val="Brdtext"/>
         <w:widowControl/>
         <w:rPr>
           <w:color w:val="333333"/>
@@ -1153,7 +1226,29 @@
           <w:sz w:val="24"/>
           <w:szCs w:val="24"/>
         </w:rPr>
-        <w:t>&lt;produktid&gt; &lt;antal&gt;</w:t>
+        <w:t>&lt;</w:t>
+      </w:r>
+      <w:proofErr w:type="spellStart"/>
+      <w:r>
+        <w:rPr>
+          <w:b/>
+          <w:bCs/>
+          <w:color w:val="385623" w:themeColor="accent6" w:themeShade="80"/>
+          <w:sz w:val="24"/>
+          <w:szCs w:val="24"/>
+        </w:rPr>
+        <w:t>produktid</w:t>
+      </w:r>
+      <w:proofErr w:type="spellEnd"/>
+      <w:r>
+        <w:rPr>
+          <w:b/>
+          <w:bCs/>
+          <w:color w:val="385623" w:themeColor="accent6" w:themeShade="80"/>
+          <w:sz w:val="24"/>
+          <w:szCs w:val="24"/>
+        </w:rPr>
+        <w:t>&gt; &lt;antal&gt;</w:t>
       </w:r>
       <w:r>
         <w:rPr>
@@ -1161,12 +1256,22 @@
           <w:sz w:val="24"/>
           <w:szCs w:val="24"/>
         </w:rPr>
-        <w:t xml:space="preserve"> ex 300 1, betyder lägg till en av produktid</w:t>
-      </w:r>
-    </w:p>
-    <w:p>
-      <w:pPr>
-        <w:pStyle w:val="BodyText"/>
+        <w:t xml:space="preserve"> ex 300 1, betyder lägg till en av </w:t>
+      </w:r>
+      <w:proofErr w:type="spellStart"/>
+      <w:r>
+        <w:rPr>
+          <w:color w:val="333333"/>
+          <w:sz w:val="24"/>
+          <w:szCs w:val="24"/>
+        </w:rPr>
+        <w:t>produktid</w:t>
+      </w:r>
+      <w:proofErr w:type="spellEnd"/>
+    </w:p>
+    <w:p>
+      <w:pPr>
+        <w:pStyle w:val="Brdtext"/>
         <w:widowControl/>
         <w:rPr>
           <w:color w:val="333333"/>
@@ -1177,7 +1282,7 @@
     </w:p>
     <w:p>
       <w:pPr>
-        <w:pStyle w:val="BodyText"/>
+        <w:pStyle w:val="Brdtext"/>
         <w:widowControl/>
         <w:rPr>
           <w:color w:val="333333"/>
@@ -1244,7 +1349,7 @@
     </w:p>
     <w:p>
       <w:pPr>
-        <w:pStyle w:val="BodyText"/>
+        <w:pStyle w:val="Brdtext"/>
         <w:ind w:left="720"/>
         <w:rPr>
           <w:rFonts w:ascii="Titillium Web;sans-serif" w:hAnsi="Titillium Web;sans-serif"/>
@@ -1255,7 +1360,7 @@
     </w:p>
     <w:p>
       <w:pPr>
-        <w:pStyle w:val="BodyText"/>
+        <w:pStyle w:val="Brdtext"/>
         <w:numPr>
           <w:ilvl w:val="0"/>
           <w:numId w:val="1"/>
@@ -1329,7 +1434,7 @@
     </w:p>
     <w:p>
       <w:pPr>
-        <w:pStyle w:val="BodyText"/>
+        <w:pStyle w:val="Brdtext"/>
         <w:ind w:left="720"/>
         <w:rPr>
           <w:rFonts w:ascii="Titillium Web;sans-serif" w:hAnsi="Titillium Web;sans-serif"/>
@@ -1340,7 +1445,7 @@
     </w:p>
     <w:p>
       <w:pPr>
-        <w:pStyle w:val="BodyText"/>
+        <w:pStyle w:val="Brdtext"/>
         <w:numPr>
           <w:ilvl w:val="0"/>
           <w:numId w:val="1"/>
@@ -1429,7 +1534,7 @@
     </w:p>
     <w:p>
       <w:pPr>
-        <w:pStyle w:val="BodyText"/>
+        <w:pStyle w:val="Brdtext"/>
         <w:ind w:left="720"/>
         <w:rPr>
           <w:rFonts w:ascii="Titillium Web;sans-serif" w:hAnsi="Titillium Web;sans-serif"/>
@@ -1440,7 +1545,7 @@
     </w:p>
     <w:p>
       <w:pPr>
-        <w:pStyle w:val="BodyText"/>
+        <w:pStyle w:val="Brdtext"/>
         <w:numPr>
           <w:ilvl w:val="0"/>
           <w:numId w:val="1"/>
@@ -1533,12 +1638,30 @@
           <w:sz w:val="24"/>
           <w:szCs w:val="24"/>
         </w:rPr>
-        <w:t>n slags särskiljare så man kan skilja olika kvitton åt</w:t>
-      </w:r>
-    </w:p>
-    <w:p>
-      <w:pPr>
-        <w:pStyle w:val="BodyText"/>
+        <w:t xml:space="preserve">n slags </w:t>
+      </w:r>
+      <w:proofErr w:type="spellStart"/>
+      <w:r>
+        <w:rPr>
+          <w:rFonts w:ascii="Titillium Web;sans-serif" w:hAnsi="Titillium Web;sans-serif"/>
+          <w:sz w:val="24"/>
+          <w:szCs w:val="24"/>
+        </w:rPr>
+        <w:t>särskiljare</w:t>
+      </w:r>
+      <w:proofErr w:type="spellEnd"/>
+      <w:r>
+        <w:rPr>
+          <w:rFonts w:ascii="Titillium Web;sans-serif" w:hAnsi="Titillium Web;sans-serif"/>
+          <w:sz w:val="24"/>
+          <w:szCs w:val="24"/>
+        </w:rPr>
+        <w:t xml:space="preserve"> så man kan skilja olika kvitton åt</w:t>
+      </w:r>
+    </w:p>
+    <w:p>
+      <w:pPr>
+        <w:pStyle w:val="Brdtext"/>
         <w:rPr>
           <w:rFonts w:ascii="Titillium Web;sans-serif" w:hAnsi="Titillium Web;sans-serif"/>
           <w:sz w:val="24"/>
@@ -1586,7 +1709,7 @@
     </w:p>
     <w:p>
       <w:pPr>
-        <w:pStyle w:val="BodyText"/>
+        <w:pStyle w:val="Brdtext"/>
         <w:numPr>
           <w:ilvl w:val="0"/>
           <w:numId w:val="1"/>
@@ -1596,18 +1719,28 @@
           <w:szCs w:val="24"/>
         </w:rPr>
       </w:pPr>
-      <w:r>
-        <w:rPr>
-          <w:rFonts w:ascii="Titillium Web;sans-serif" w:hAnsi="Titillium Web;sans-serif"/>
-          <w:sz w:val="24"/>
-          <w:szCs w:val="24"/>
-        </w:rPr>
-        <w:t>Adminverktyg där man ska kunna ändra namn och pris för produkter</w:t>
-      </w:r>
-    </w:p>
-    <w:p>
-      <w:pPr>
-        <w:pStyle w:val="BodyText"/>
+      <w:proofErr w:type="spellStart"/>
+      <w:r>
+        <w:rPr>
+          <w:rFonts w:ascii="Titillium Web;sans-serif" w:hAnsi="Titillium Web;sans-serif"/>
+          <w:sz w:val="24"/>
+          <w:szCs w:val="24"/>
+        </w:rPr>
+        <w:t>Adminverktyg</w:t>
+      </w:r>
+      <w:proofErr w:type="spellEnd"/>
+      <w:r>
+        <w:rPr>
+          <w:rFonts w:ascii="Titillium Web;sans-serif" w:hAnsi="Titillium Web;sans-serif"/>
+          <w:sz w:val="24"/>
+          <w:szCs w:val="24"/>
+        </w:rPr>
+        <w:t xml:space="preserve"> där man ska kunna ändra namn och pris för produkter</w:t>
+      </w:r>
+    </w:p>
+    <w:p>
+      <w:pPr>
+        <w:pStyle w:val="Brdtext"/>
         <w:numPr>
           <w:ilvl w:val="0"/>
           <w:numId w:val="1"/>
@@ -1628,7 +1761,17 @@
     </w:p>
     <w:p>
       <w:pPr>
-        <w:pStyle w:val="BodyText"/>
+        <w:pStyle w:val="Brdtext"/>
+        <w:ind w:left="720"/>
+        <w:rPr>
+          <w:sz w:val="24"/>
+          <w:szCs w:val="24"/>
+        </w:rPr>
+      </w:pPr>
+    </w:p>
+    <w:p>
+      <w:pPr>
+        <w:pStyle w:val="Brdtext"/>
         <w:numPr>
           <w:ilvl w:val="0"/>
           <w:numId w:val="1"/>
@@ -1649,7 +1792,25 @@
     </w:p>
     <w:p>
       <w:pPr>
-        <w:pStyle w:val="BodyText"/>
+        <w:pStyle w:val="Liststycke"/>
+        <w:rPr>
+          <w:szCs w:val="24"/>
+        </w:rPr>
+      </w:pPr>
+    </w:p>
+    <w:p>
+      <w:pPr>
+        <w:pStyle w:val="Brdtext"/>
+        <w:ind w:left="720"/>
+        <w:rPr>
+          <w:sz w:val="24"/>
+          <w:szCs w:val="24"/>
+        </w:rPr>
+      </w:pPr>
+    </w:p>
+    <w:p>
+      <w:pPr>
+        <w:pStyle w:val="Brdtext"/>
         <w:numPr>
           <w:ilvl w:val="0"/>
           <w:numId w:val="1"/>
@@ -1686,7 +1847,7 @@
     </w:p>
     <w:p>
       <w:pPr>
-        <w:pStyle w:val="BodyText"/>
+        <w:pStyle w:val="Brdtext"/>
         <w:numPr>
           <w:ilvl w:val="0"/>
           <w:numId w:val="1"/>
@@ -1724,7 +1885,7 @@
     </w:p>
     <w:p>
       <w:pPr>
-        <w:pStyle w:val="BodyText"/>
+        <w:pStyle w:val="Brdtext"/>
         <w:numPr>
           <w:ilvl w:val="0"/>
           <w:numId w:val="1"/>
@@ -1746,7 +1907,7 @@
     </w:p>
     <w:p>
       <w:pPr>
-        <w:pStyle w:val="BodyText"/>
+        <w:pStyle w:val="Brdtext"/>
         <w:numPr>
           <w:ilvl w:val="0"/>
           <w:numId w:val="1"/>
@@ -1768,7 +1929,18 @@
     </w:p>
     <w:p>
       <w:pPr>
-        <w:pStyle w:val="BodyText"/>
+        <w:pStyle w:val="Brdtext"/>
+        <w:ind w:left="720"/>
+        <w:rPr>
+          <w:rFonts w:ascii="Titillium Web;sans-serif" w:hAnsi="Titillium Web;sans-serif"/>
+          <w:sz w:val="24"/>
+          <w:szCs w:val="24"/>
+        </w:rPr>
+      </w:pPr>
+    </w:p>
+    <w:p>
+      <w:pPr>
+        <w:pStyle w:val="Brdtext"/>
         <w:numPr>
           <w:ilvl w:val="0"/>
           <w:numId w:val="1"/>
@@ -1790,7 +1962,7 @@
     </w:p>
     <w:p>
       <w:pPr>
-        <w:pStyle w:val="BodyText"/>
+        <w:pStyle w:val="Brdtext"/>
         <w:ind w:left="720"/>
         <w:rPr>
           <w:sz w:val="24"/>
@@ -2607,11 +2779,11 @@
       <w:lang w:val="sv-SE"/>
     </w:rPr>
   </w:style>
-  <w:style w:type="paragraph" w:styleId="Heading1">
+  <w:style w:type="paragraph" w:styleId="Rubrik1">
     <w:name w:val="heading 1"/>
     <w:basedOn w:val="Normal"/>
     <w:next w:val="Normal"/>
-    <w:link w:val="Heading1Char"/>
+    <w:link w:val="Rubrik1Char"/>
     <w:uiPriority w:val="9"/>
     <w:qFormat/>
     <w:rsid w:val="005C7F7D"/>
@@ -2628,13 +2800,13 @@
       <w:szCs w:val="32"/>
     </w:rPr>
   </w:style>
-  <w:style w:type="character" w:default="1" w:styleId="DefaultParagraphFont">
+  <w:style w:type="character" w:default="1" w:styleId="Standardstycketeckensnitt">
     <w:name w:val="Default Paragraph Font"/>
     <w:uiPriority w:val="1"/>
     <w:semiHidden/>
     <w:unhideWhenUsed/>
   </w:style>
-  <w:style w:type="table" w:default="1" w:styleId="TableNormal">
+  <w:style w:type="table" w:default="1" w:styleId="Normaltabell">
     <w:name w:val="Normal Table"/>
     <w:uiPriority w:val="99"/>
     <w:semiHidden/>
@@ -2649,16 +2821,16 @@
       </w:tblCellMar>
     </w:tblPr>
   </w:style>
-  <w:style w:type="numbering" w:default="1" w:styleId="NoList">
+  <w:style w:type="numbering" w:default="1" w:styleId="Ingenlista">
     <w:name w:val="No List"/>
     <w:uiPriority w:val="99"/>
     <w:semiHidden/>
     <w:unhideWhenUsed/>
   </w:style>
-  <w:style w:type="character" w:customStyle="1" w:styleId="Heading1Char">
-    <w:name w:val="Heading 1 Char"/>
-    <w:basedOn w:val="DefaultParagraphFont"/>
-    <w:link w:val="Heading1"/>
+  <w:style w:type="character" w:customStyle="1" w:styleId="Rubrik1Char">
+    <w:name w:val="Rubrik 1 Char"/>
+    <w:basedOn w:val="Standardstycketeckensnitt"/>
+    <w:link w:val="Rubrik1"/>
     <w:uiPriority w:val="9"/>
     <w:qFormat/>
     <w:rsid w:val="005C7F7D"/>
@@ -2670,10 +2842,10 @@
       <w:lang w:val="sv-SE"/>
     </w:rPr>
   </w:style>
-  <w:style w:type="character" w:customStyle="1" w:styleId="BodyTextChar">
-    <w:name w:val="Body Text Char"/>
-    <w:basedOn w:val="DefaultParagraphFont"/>
-    <w:link w:val="BodyText"/>
+  <w:style w:type="character" w:customStyle="1" w:styleId="BrdtextChar">
+    <w:name w:val="Brödtext Char"/>
+    <w:basedOn w:val="Standardstycketeckensnitt"/>
+    <w:link w:val="Brdtext"/>
     <w:uiPriority w:val="1"/>
     <w:qFormat/>
     <w:rsid w:val="00041114"/>
@@ -2706,10 +2878,10 @@
       <w:bCs/>
     </w:rPr>
   </w:style>
-  <w:style w:type="paragraph" w:customStyle="1" w:styleId="Rubrik">
-    <w:name w:val="Rubrik"/>
+  <w:style w:type="paragraph" w:customStyle="1" w:styleId="Rubrik10">
+    <w:name w:val="Rubrik1"/>
     <w:basedOn w:val="Normal"/>
-    <w:next w:val="BodyText"/>
+    <w:next w:val="Brdtext"/>
     <w:qFormat/>
     <w:pPr>
       <w:keepNext/>
@@ -2721,10 +2893,10 @@
       <w:szCs w:val="28"/>
     </w:rPr>
   </w:style>
-  <w:style w:type="paragraph" w:styleId="BodyText">
+  <w:style w:type="paragraph" w:styleId="Brdtext">
     <w:name w:val="Body Text"/>
     <w:basedOn w:val="Normal"/>
-    <w:link w:val="BodyTextChar"/>
+    <w:link w:val="BrdtextChar"/>
     <w:uiPriority w:val="1"/>
     <w:qFormat/>
     <w:rsid w:val="00041114"/>
@@ -2739,14 +2911,14 @@
       <w:lang w:eastAsia="sv-SE" w:bidi="sv-SE"/>
     </w:rPr>
   </w:style>
-  <w:style w:type="paragraph" w:styleId="List">
+  <w:style w:type="paragraph" w:styleId="Lista">
     <w:name w:val="List"/>
-    <w:basedOn w:val="BodyText"/>
+    <w:basedOn w:val="Brdtext"/>
     <w:rPr>
       <w:rFonts w:cs="Arial"/>
     </w:rPr>
   </w:style>
-  <w:style w:type="paragraph" w:styleId="Caption">
+  <w:style w:type="paragraph" w:styleId="Beskrivning">
     <w:name w:val="caption"/>
     <w:basedOn w:val="Normal"/>
     <w:qFormat/>
@@ -2772,7 +2944,7 @@
       <w:rFonts w:cs="Arial"/>
     </w:rPr>
   </w:style>
-  <w:style w:type="paragraph" w:styleId="ListParagraph">
+  <w:style w:type="paragraph" w:styleId="Liststycke">
     <w:name w:val="List Paragraph"/>
     <w:basedOn w:val="Normal"/>
     <w:uiPriority w:val="1"/>

</xml_diff>